<commit_message>
adding all files and commiting
</commit_message>
<xml_diff>
--- a/edu11.docx
+++ b/edu11.docx
@@ -6,6 +6,247 @@
       <w:pPr>
         <w:pStyle w:val="ListParagraph"/>
         <w:numPr>
+          <w:ilvl w:val="1"/>
+          <w:numId w:val="6"/>
+        </w:numPr>
+        <w:rPr>
+          <w:rFonts w:eastAsiaTheme="minorEastAsia"/>
+          <w:sz w:val="20"/>
+          <w:szCs w:val="20"/>
+        </w:rPr>
+      </w:pPr>
+      <w:r>
+        <w:t xml:space="preserve">Procure at least 3 </w:t>
+      </w:r>
+      <w:proofErr w:type="gramStart"/>
+      <w:r>
+        <w:t>license</w:t>
+      </w:r>
+      <w:proofErr w:type="gramEnd"/>
+      <w:r>
+        <w:t xml:space="preserve"> for now</w:t>
+      </w:r>
+    </w:p>
+    <w:p>
+      <w:pPr>
+        <w:pStyle w:val="ListParagraph"/>
+        <w:numPr>
+          <w:ilvl w:val="1"/>
+          <w:numId w:val="6"/>
+        </w:numPr>
+        <w:rPr>
+          <w:sz w:val="20"/>
+          <w:szCs w:val="20"/>
+        </w:rPr>
+      </w:pPr>
+      <w:r>
+        <w:t>Need to check the connectivity with the Mongo DB</w:t>
+      </w:r>
+    </w:p>
+    <w:p>
+      <w:pPr>
+        <w:pStyle w:val="ListParagraph"/>
+        <w:numPr>
+          <w:ilvl w:val="1"/>
+          <w:numId w:val="6"/>
+        </w:numPr>
+        <w:rPr>
+          <w:sz w:val="20"/>
+          <w:szCs w:val="20"/>
+        </w:rPr>
+      </w:pPr>
+      <w:r>
+        <w:t>As direct connection doesn’t exist between Power BI and Mongo DB, we need to install Mongo DB driver on the VM</w:t>
+      </w:r>
+    </w:p>
+    <w:p>
+      <w:pPr>
+        <w:pStyle w:val="ListParagraph"/>
+        <w:numPr>
+          <w:ilvl w:val="1"/>
+          <w:numId w:val="6"/>
+        </w:numPr>
+        <w:rPr>
+          <w:sz w:val="20"/>
+          <w:szCs w:val="20"/>
+        </w:rPr>
+      </w:pPr>
+      <w:r>
+        <w:t>Business Insights to run on the database which holds production data</w:t>
+      </w:r>
+    </w:p>
+    <w:p>
+      <w:pPr>
+        <w:pStyle w:val="ListParagraph"/>
+        <w:numPr>
+          <w:ilvl w:val="1"/>
+          <w:numId w:val="6"/>
+        </w:numPr>
+        <w:rPr>
+          <w:sz w:val="20"/>
+          <w:szCs w:val="20"/>
+        </w:rPr>
+      </w:pPr>
+      <w:r>
+        <w:t>Performance Impact can be observed due the single DB server</w:t>
+      </w:r>
+    </w:p>
+    <w:p>
+      <w:pPr>
+        <w:pStyle w:val="ListParagraph"/>
+        <w:numPr>
+          <w:ilvl w:val="1"/>
+          <w:numId w:val="6"/>
+        </w:numPr>
+        <w:rPr>
+          <w:sz w:val="20"/>
+          <w:szCs w:val="20"/>
+        </w:rPr>
+      </w:pPr>
+      <w:r>
+        <w:t>Optimization to be done based on a separate VM for the Analytics</w:t>
+      </w:r>
+    </w:p>
+    <w:p>
+      <w:pPr>
+        <w:ind w:left="1080"/>
+        <w:rPr>
+          <w:sz w:val="24"/>
+          <w:szCs w:val="24"/>
+        </w:rPr>
+      </w:pPr>
+      <w:r>
+        <w:rPr>
+          <w:sz w:val="24"/>
+          <w:szCs w:val="24"/>
+        </w:rPr>
+        <w:t>After completion of all above criteria, we can start development of the dashboards and then use all features of Power BI</w:t>
+      </w:r>
+    </w:p>
+    <w:p>
+      <w:pPr>
+        <w:pStyle w:val="ListParagraph"/>
+        <w:numPr>
+          <w:ilvl w:val="1"/>
+          <w:numId w:val="6"/>
+        </w:numPr>
+        <w:rPr>
+          <w:sz w:val="20"/>
+          <w:szCs w:val="20"/>
+        </w:rPr>
+      </w:pPr>
+      <w:r>
+        <w:t>Development of Power BI Insights</w:t>
+      </w:r>
+    </w:p>
+    <w:p>
+      <w:pPr>
+        <w:pStyle w:val="ListParagraph"/>
+        <w:numPr>
+          <w:ilvl w:val="1"/>
+          <w:numId w:val="6"/>
+        </w:numPr>
+        <w:rPr>
+          <w:sz w:val="20"/>
+          <w:szCs w:val="20"/>
+        </w:rPr>
+      </w:pPr>
+      <w:r>
+        <w:t xml:space="preserve">All Business KPIs and their frequencies </w:t>
+      </w:r>
+    </w:p>
+    <w:p>
+      <w:pPr>
+        <w:pStyle w:val="ListParagraph"/>
+        <w:numPr>
+          <w:ilvl w:val="1"/>
+          <w:numId w:val="6"/>
+        </w:numPr>
+        <w:rPr>
+          <w:sz w:val="20"/>
+          <w:szCs w:val="20"/>
+        </w:rPr>
+      </w:pPr>
+      <w:r>
+        <w:t>Power BI Workspace</w:t>
+      </w:r>
+    </w:p>
+    <w:p>
+      <w:pPr>
+        <w:pStyle w:val="ListParagraph"/>
+        <w:numPr>
+          <w:ilvl w:val="1"/>
+          <w:numId w:val="6"/>
+        </w:numPr>
+        <w:rPr>
+          <w:sz w:val="20"/>
+          <w:szCs w:val="20"/>
+        </w:rPr>
+      </w:pPr>
+      <w:r>
+        <w:t>Scheduling dashboards with Power BI gateway</w:t>
+      </w:r>
+    </w:p>
+    <w:p>
+      <w:pPr>
+        <w:pStyle w:val="ListParagraph"/>
+        <w:numPr>
+          <w:ilvl w:val="1"/>
+          <w:numId w:val="6"/>
+        </w:numPr>
+        <w:rPr>
+          <w:sz w:val="20"/>
+          <w:szCs w:val="20"/>
+        </w:rPr>
+      </w:pPr>
+      <w:r>
+        <w:t>Power BI on Mobile App configuration and scheduling</w:t>
+      </w:r>
+    </w:p>
+    <w:p>
+      <w:pPr>
+        <w:pStyle w:val="ListParagraph"/>
+        <w:numPr>
+          <w:ilvl w:val="1"/>
+          <w:numId w:val="6"/>
+        </w:numPr>
+        <w:rPr>
+          <w:sz w:val="20"/>
+          <w:szCs w:val="20"/>
+        </w:rPr>
+      </w:pPr>
+      <w:r>
+        <w:t xml:space="preserve">Power BI Security Implementation </w:t>
+      </w:r>
+    </w:p>
+    <w:p>
+      <w:pPr>
+        <w:pStyle w:val="ListParagraph"/>
+        <w:numPr>
+          <w:ilvl w:val="1"/>
+          <w:numId w:val="6"/>
+        </w:numPr>
+        <w:rPr>
+          <w:sz w:val="20"/>
+          <w:szCs w:val="20"/>
+        </w:rPr>
+      </w:pPr>
+      <w:r>
+        <w:t xml:space="preserve">Power BI </w:t>
+      </w:r>
+      <w:proofErr w:type="gramStart"/>
+      <w:r>
+        <w:t>live-streaming</w:t>
+      </w:r>
+      <w:proofErr w:type="gramEnd"/>
+      <w:r>
+        <w:t xml:space="preserve"> (if required)</w:t>
+      </w:r>
+    </w:p>
+    <w:p>
+      <w:pPr>
+        <w:pStyle w:val="ListParagraph"/>
+        <w:numPr>
           <w:ilvl w:val="0"/>
           <w:numId w:val="9"/>
         </w:numPr>
@@ -20,199 +261,7 @@
           <w:sz w:val="32"/>
           <w:szCs w:val="32"/>
         </w:rPr>
-        <w:t>Code Review:</w:t>
-      </w:r>
-    </w:p>
-    <w:p>
-      <w:pPr>
-        <w:pStyle w:val="ListParagraph"/>
-        <w:numPr>
-          <w:ilvl w:val="1"/>
-          <w:numId w:val="7"/>
-        </w:numPr>
-        <w:rPr>
-          <w:rFonts w:eastAsiaTheme="minorEastAsia"/>
-        </w:rPr>
-      </w:pPr>
-      <w:r>
-        <w:t>Database Design and the Data Flow Architecture of the website</w:t>
-      </w:r>
-    </w:p>
-    <w:p>
-      <w:pPr>
-        <w:pStyle w:val="ListParagraph"/>
-        <w:numPr>
-          <w:ilvl w:val="1"/>
-          <w:numId w:val="7"/>
-        </w:numPr>
-      </w:pPr>
-      <w:r>
-        <w:t>Industry standard specifications being maintained in the design of the website</w:t>
-      </w:r>
-    </w:p>
-    <w:p>
-      <w:pPr>
-        <w:pStyle w:val="ListParagraph"/>
-        <w:numPr>
-          <w:ilvl w:val="1"/>
-          <w:numId w:val="7"/>
-        </w:numPr>
-      </w:pPr>
-      <w:r>
-        <w:t>Proper use of Database toolkits and indexing for faster retrieval of the data</w:t>
-      </w:r>
-    </w:p>
-    <w:p>
-      <w:pPr>
-        <w:pStyle w:val="ListParagraph"/>
-        <w:numPr>
-          <w:ilvl w:val="1"/>
-          <w:numId w:val="7"/>
-        </w:numPr>
-      </w:pPr>
-      <w:r>
-        <w:t xml:space="preserve">As MongoDB is NoSQL, proper JSON optimization </w:t>
-      </w:r>
-      <w:r>
-        <w:t>is required</w:t>
-      </w:r>
-    </w:p>
-    <w:p>
-      <w:pPr>
-        <w:pStyle w:val="ListParagraph"/>
-        <w:numPr>
-          <w:ilvl w:val="1"/>
-          <w:numId w:val="7"/>
-        </w:numPr>
-      </w:pPr>
-      <w:r>
-        <w:t xml:space="preserve">Server-Side and Client-Side scripting standards  </w:t>
-      </w:r>
-    </w:p>
-    <w:p>
-      <w:pPr>
-        <w:pStyle w:val="ListParagraph"/>
-        <w:numPr>
-          <w:ilvl w:val="0"/>
-          <w:numId w:val="9"/>
-        </w:numPr>
-        <w:rPr>
-          <w:rFonts w:eastAsiaTheme="minorEastAsia"/>
-          <w:sz w:val="32"/>
-          <w:szCs w:val="32"/>
-        </w:rPr>
-      </w:pPr>
-      <w:r>
-        <w:rPr>
-          <w:sz w:val="32"/>
-          <w:szCs w:val="32"/>
-        </w:rPr>
-        <w:t>Power BI:</w:t>
-      </w:r>
-    </w:p>
-    <w:p>
-      <w:pPr>
-        <w:pStyle w:val="ListParagraph"/>
-        <w:numPr>
-          <w:ilvl w:val="1"/>
-          <w:numId w:val="6"/>
-        </w:numPr>
-        <w:rPr>
-          <w:rFonts w:eastAsiaTheme="minorEastAsia"/>
-          <w:sz w:val="20"/>
-          <w:szCs w:val="20"/>
-        </w:rPr>
-      </w:pPr>
-      <w:r>
-        <w:t xml:space="preserve">Procure at least 3 </w:t>
-      </w:r>
-      <w:proofErr w:type="gramStart"/>
-      <w:r>
-        <w:t>license</w:t>
-      </w:r>
-      <w:proofErr w:type="gramEnd"/>
-      <w:r>
-        <w:t xml:space="preserve"> for now</w:t>
-      </w:r>
-    </w:p>
-    <w:p>
-      <w:pPr>
-        <w:pStyle w:val="ListParagraph"/>
-        <w:numPr>
-          <w:ilvl w:val="1"/>
-          <w:numId w:val="6"/>
-        </w:numPr>
-        <w:rPr>
-          <w:sz w:val="20"/>
-          <w:szCs w:val="20"/>
-        </w:rPr>
-      </w:pPr>
-      <w:r>
-        <w:t>Need to check the connectivity with the Mongo DB</w:t>
-      </w:r>
-    </w:p>
-    <w:p>
-      <w:pPr>
-        <w:pStyle w:val="ListParagraph"/>
-        <w:numPr>
-          <w:ilvl w:val="1"/>
-          <w:numId w:val="6"/>
-        </w:numPr>
-        <w:rPr>
-          <w:sz w:val="20"/>
-          <w:szCs w:val="20"/>
-        </w:rPr>
-      </w:pPr>
-      <w:r>
-        <w:t>As direct connection doesn’t exist between Power BI and Mongo DB, we need to install Mongo DB driver on the VM</w:t>
-      </w:r>
-    </w:p>
-    <w:p>
-      <w:pPr>
-        <w:pStyle w:val="ListParagraph"/>
-        <w:numPr>
-          <w:ilvl w:val="1"/>
-          <w:numId w:val="6"/>
-        </w:numPr>
-        <w:rPr>
-          <w:sz w:val="20"/>
-          <w:szCs w:val="20"/>
-        </w:rPr>
-      </w:pPr>
-      <w:r>
-        <w:t>Business Insights to run on the database which holds production data</w:t>
-      </w:r>
-    </w:p>
-    <w:p>
-      <w:pPr>
-        <w:pStyle w:val="ListParagraph"/>
-        <w:numPr>
-          <w:ilvl w:val="1"/>
-          <w:numId w:val="6"/>
-        </w:numPr>
-        <w:rPr>
-          <w:sz w:val="20"/>
-          <w:szCs w:val="20"/>
-        </w:rPr>
-      </w:pPr>
-      <w:r>
-        <w:t>Performance Impact can be observed due the single DB server</w:t>
-      </w:r>
-    </w:p>
-    <w:p>
-      <w:pPr>
-        <w:pStyle w:val="ListParagraph"/>
-        <w:numPr>
-          <w:ilvl w:val="1"/>
-          <w:numId w:val="6"/>
-        </w:numPr>
-        <w:rPr>
-          <w:sz w:val="20"/>
-          <w:szCs w:val="20"/>
-        </w:rPr>
-      </w:pPr>
-      <w:r>
-        <w:t>Optimization to be done based on a separate VM for the Analytics</w:t>
+        <w:t>Artificial Intelligence and Machine Learning:</w:t>
       </w:r>
     </w:p>
     <w:p>
@@ -228,153 +277,105 @@
           <w:sz w:val="24"/>
           <w:szCs w:val="24"/>
         </w:rPr>
-        <w:t>After completion of all above criteria, we can start development of the dashboards and then use all features of Power BI</w:t>
-      </w:r>
-    </w:p>
-    <w:p>
-      <w:pPr>
-        <w:pStyle w:val="ListParagraph"/>
-        <w:numPr>
-          <w:ilvl w:val="1"/>
-          <w:numId w:val="6"/>
-        </w:numPr>
-        <w:rPr>
-          <w:sz w:val="20"/>
-          <w:szCs w:val="20"/>
-        </w:rPr>
-      </w:pPr>
-      <w:r>
-        <w:t>Development of Power BI Insights</w:t>
-      </w:r>
-    </w:p>
-    <w:p>
-      <w:pPr>
-        <w:pStyle w:val="ListParagraph"/>
-        <w:numPr>
-          <w:ilvl w:val="1"/>
-          <w:numId w:val="6"/>
-        </w:numPr>
-        <w:rPr>
-          <w:sz w:val="20"/>
-          <w:szCs w:val="20"/>
-        </w:rPr>
-      </w:pPr>
-      <w:r>
-        <w:t xml:space="preserve">All Business KPIs and their frequencies </w:t>
-      </w:r>
-    </w:p>
-    <w:p>
-      <w:pPr>
-        <w:pStyle w:val="ListParagraph"/>
-        <w:numPr>
-          <w:ilvl w:val="1"/>
-          <w:numId w:val="6"/>
-        </w:numPr>
-        <w:rPr>
-          <w:sz w:val="20"/>
-          <w:szCs w:val="20"/>
-        </w:rPr>
-      </w:pPr>
-      <w:r>
-        <w:t>Power BI Workspace</w:t>
-      </w:r>
-    </w:p>
-    <w:p>
-      <w:pPr>
-        <w:pStyle w:val="ListParagraph"/>
-        <w:numPr>
-          <w:ilvl w:val="1"/>
-          <w:numId w:val="6"/>
-        </w:numPr>
-        <w:rPr>
-          <w:sz w:val="20"/>
-          <w:szCs w:val="20"/>
-        </w:rPr>
-      </w:pPr>
-      <w:r>
-        <w:t>Scheduling dashboards with Power BI gateway</w:t>
-      </w:r>
-    </w:p>
-    <w:p>
-      <w:pPr>
-        <w:pStyle w:val="ListParagraph"/>
-        <w:numPr>
-          <w:ilvl w:val="1"/>
-          <w:numId w:val="6"/>
-        </w:numPr>
-        <w:rPr>
-          <w:sz w:val="20"/>
-          <w:szCs w:val="20"/>
-        </w:rPr>
-      </w:pPr>
-      <w:r>
-        <w:t>Power BI on Mobile App configuration and scheduling</w:t>
-      </w:r>
-    </w:p>
-    <w:p>
-      <w:pPr>
-        <w:pStyle w:val="ListParagraph"/>
-        <w:numPr>
-          <w:ilvl w:val="1"/>
-          <w:numId w:val="6"/>
-        </w:numPr>
-        <w:rPr>
-          <w:sz w:val="20"/>
-          <w:szCs w:val="20"/>
-        </w:rPr>
-      </w:pPr>
-      <w:r>
-        <w:t xml:space="preserve">Power BI Security Implementation </w:t>
-      </w:r>
-    </w:p>
-    <w:p>
-      <w:pPr>
-        <w:pStyle w:val="ListParagraph"/>
-        <w:numPr>
-          <w:ilvl w:val="1"/>
-          <w:numId w:val="6"/>
-        </w:numPr>
-        <w:rPr>
-          <w:sz w:val="20"/>
-          <w:szCs w:val="20"/>
-        </w:rPr>
-      </w:pPr>
-      <w:r>
-        <w:t xml:space="preserve">Power BI </w:t>
-      </w:r>
-      <w:proofErr w:type="gramStart"/>
-      <w:r>
-        <w:t>live-streaming</w:t>
-      </w:r>
-      <w:proofErr w:type="gramEnd"/>
-      <w:r>
-        <w:t xml:space="preserve"> (if required)</w:t>
-      </w:r>
-    </w:p>
-    <w:p>
-      <w:pPr>
-        <w:pStyle w:val="ListParagraph"/>
-        <w:numPr>
-          <w:ilvl w:val="0"/>
-          <w:numId w:val="9"/>
-        </w:numPr>
-        <w:rPr>
-          <w:rFonts w:eastAsiaTheme="minorEastAsia"/>
-          <w:sz w:val="32"/>
-          <w:szCs w:val="32"/>
-        </w:rPr>
-      </w:pPr>
-      <w:r>
-        <w:rPr>
-          <w:sz w:val="32"/>
-          <w:szCs w:val="32"/>
-        </w:rPr>
-        <w:t>Artificial Intelligence and Machine Learning:</w:t>
-      </w:r>
-    </w:p>
-    <w:p>
-      <w:pPr>
-        <w:ind w:left="1080"/>
+        <w:t>Present Scenario</w:t>
+      </w:r>
+    </w:p>
+    <w:p>
+      <w:pPr>
+        <w:pStyle w:val="ListParagraph"/>
+        <w:numPr>
+          <w:ilvl w:val="1"/>
+          <w:numId w:val="4"/>
+        </w:numPr>
+      </w:pPr>
+      <w:r>
+        <w:t>We can have clustering model to cluster similar products and recommend users with similar likelihood of buying</w:t>
+      </w:r>
+    </w:p>
+    <w:p>
+      <w:pPr>
+        <w:pStyle w:val="ListParagraph"/>
+        <w:numPr>
+          <w:ilvl w:val="1"/>
+          <w:numId w:val="4"/>
+        </w:numPr>
+      </w:pPr>
+      <w:r>
+        <w:t xml:space="preserve">We can observe patterns of purchase of items and can recommend products </w:t>
+      </w:r>
+      <w:r>
+        <w:t>whenever</w:t>
+      </w:r>
+      <w:r>
+        <w:t xml:space="preserve"> the next time the user want to buy similar products</w:t>
+      </w:r>
+    </w:p>
+    <w:p>
+      <w:pPr>
+        <w:pStyle w:val="ListParagraph"/>
+        <w:numPr>
+          <w:ilvl w:val="1"/>
+          <w:numId w:val="4"/>
+        </w:numPr>
+      </w:pPr>
+      <w:r>
+        <w:t xml:space="preserve">We can create customer classification and clusters based on their region and understand their buying patterns based on demographics </w:t>
+      </w:r>
+    </w:p>
+    <w:p>
+      <w:pPr>
+        <w:pStyle w:val="ListParagraph"/>
+        <w:numPr>
+          <w:ilvl w:val="1"/>
+          <w:numId w:val="4"/>
+        </w:numPr>
+      </w:pPr>
+      <w:r>
+        <w:t xml:space="preserve">Demand Forecast can be predicted in advance and the sellers could be </w:t>
+      </w:r>
+      <w:r>
+        <w:t>intimated. Trust of seller would increase in that way</w:t>
+      </w:r>
+    </w:p>
+    <w:p>
+      <w:pPr>
+        <w:pStyle w:val="ListParagraph"/>
+        <w:numPr>
+          <w:ilvl w:val="1"/>
+          <w:numId w:val="4"/>
+        </w:numPr>
+      </w:pPr>
+      <w:r>
+        <w:t>Chatbot needs to be installed which can talk to the customer live</w:t>
+      </w:r>
+    </w:p>
+    <w:p>
+      <w:pPr>
+        <w:pStyle w:val="ListParagraph"/>
+        <w:numPr>
+          <w:ilvl w:val="1"/>
+          <w:numId w:val="4"/>
+        </w:numPr>
+      </w:pPr>
+      <w:r>
+        <w:t>Feedback forms data can be analyzed using Text Mining techniques</w:t>
+      </w:r>
+    </w:p>
+    <w:p>
+      <w:pPr>
+        <w:pStyle w:val="ListParagraph"/>
+        <w:numPr>
+          <w:ilvl w:val="1"/>
+          <w:numId w:val="4"/>
+        </w:numPr>
+      </w:pPr>
+      <w:r>
+        <w:t>Based on user experience, clicks and time-spent on website we can understand the taste of users and interest</w:t>
+      </w:r>
+    </w:p>
+    <w:p>
+      <w:pPr>
+        <w:ind w:firstLine="720"/>
         <w:rPr>
           <w:sz w:val="24"/>
           <w:szCs w:val="24"/>
@@ -385,143 +386,34 @@
           <w:sz w:val="24"/>
           <w:szCs w:val="24"/>
         </w:rPr>
-        <w:t>Present Scenario</w:t>
-      </w:r>
-    </w:p>
-    <w:p>
-      <w:pPr>
-        <w:pStyle w:val="ListParagraph"/>
-        <w:numPr>
-          <w:ilvl w:val="1"/>
-          <w:numId w:val="4"/>
-        </w:numPr>
-      </w:pPr>
-      <w:r>
-        <w:t>We can have clustering model to cluster similar products and recommend users with similar likelihood of buying</w:t>
-      </w:r>
-    </w:p>
-    <w:p>
-      <w:pPr>
-        <w:pStyle w:val="ListParagraph"/>
-        <w:numPr>
-          <w:ilvl w:val="1"/>
-          <w:numId w:val="4"/>
-        </w:numPr>
-      </w:pPr>
-      <w:r>
-        <w:t xml:space="preserve">We can observe patterns of purchase of items and can recommend products </w:t>
-      </w:r>
-      <w:r>
-        <w:t>whenever</w:t>
-      </w:r>
-      <w:r>
-        <w:t xml:space="preserve"> the next time the user want to buy similar products</w:t>
-      </w:r>
-    </w:p>
-    <w:p>
-      <w:pPr>
-        <w:pStyle w:val="ListParagraph"/>
-        <w:numPr>
-          <w:ilvl w:val="1"/>
-          <w:numId w:val="4"/>
-        </w:numPr>
-      </w:pPr>
-      <w:r>
-        <w:t xml:space="preserve">We can create customer classification and clusters based on their region and understand their buying patterns based on demographics </w:t>
-      </w:r>
-    </w:p>
-    <w:p>
-      <w:pPr>
-        <w:pStyle w:val="ListParagraph"/>
-        <w:numPr>
-          <w:ilvl w:val="1"/>
-          <w:numId w:val="4"/>
-        </w:numPr>
-      </w:pPr>
-      <w:r>
-        <w:t xml:space="preserve">Demand Forecast can be predicted in advance and the sellers could be </w:t>
-      </w:r>
-      <w:r>
-        <w:t>intimated. Trust of seller would increase in that way</w:t>
-      </w:r>
-    </w:p>
-    <w:p>
-      <w:pPr>
-        <w:pStyle w:val="ListParagraph"/>
-        <w:numPr>
-          <w:ilvl w:val="1"/>
-          <w:numId w:val="4"/>
-        </w:numPr>
-      </w:pPr>
-      <w:r>
-        <w:t>Chatbot needs to be installed which can talk to the customer live</w:t>
-      </w:r>
-    </w:p>
-    <w:p>
-      <w:pPr>
-        <w:pStyle w:val="ListParagraph"/>
-        <w:numPr>
-          <w:ilvl w:val="1"/>
-          <w:numId w:val="4"/>
-        </w:numPr>
-      </w:pPr>
-      <w:r>
-        <w:t>Feedback forms data can be analyzed using Text Mining techniques</w:t>
-      </w:r>
-    </w:p>
-    <w:p>
-      <w:pPr>
-        <w:pStyle w:val="ListParagraph"/>
-        <w:numPr>
-          <w:ilvl w:val="1"/>
-          <w:numId w:val="4"/>
-        </w:numPr>
-      </w:pPr>
-      <w:r>
-        <w:t>Based on user experience, clicks and time-spent on website we can understand the taste of users and interest</w:t>
-      </w:r>
-    </w:p>
-    <w:p>
-      <w:pPr>
-        <w:ind w:firstLine="720"/>
+        <w:t xml:space="preserve">The tools </w:t>
+      </w:r>
+      <w:r>
         <w:rPr>
           <w:sz w:val="24"/>
           <w:szCs w:val="24"/>
         </w:rPr>
-      </w:pPr>
+        <w:t xml:space="preserve">and techniques </w:t>
+      </w:r>
       <w:r>
         <w:rPr>
           <w:sz w:val="24"/>
           <w:szCs w:val="24"/>
         </w:rPr>
-        <w:t xml:space="preserve">The tools </w:t>
+        <w:t xml:space="preserve">needed for the above </w:t>
       </w:r>
       <w:r>
         <w:rPr>
           <w:sz w:val="24"/>
           <w:szCs w:val="24"/>
         </w:rPr>
-        <w:t xml:space="preserve">and techniques </w:t>
+        <w:t xml:space="preserve">AI </w:t>
       </w:r>
       <w:r>
         <w:rPr>
           <w:sz w:val="24"/>
           <w:szCs w:val="24"/>
         </w:rPr>
-        <w:t xml:space="preserve">needed for the above </w:t>
-      </w:r>
-      <w:r>
-        <w:rPr>
-          <w:sz w:val="24"/>
-          <w:szCs w:val="24"/>
-        </w:rPr>
-        <w:t xml:space="preserve">AI </w:t>
-      </w:r>
-      <w:r>
-        <w:rPr>
-          <w:sz w:val="24"/>
-          <w:szCs w:val="24"/>
-        </w:rPr>
         <w:t xml:space="preserve">to be developed and productionize </w:t>
       </w:r>
     </w:p>
@@ -549,7 +441,6 @@
         </w:numPr>
       </w:pPr>
       <w:r>
-        <w:lastRenderedPageBreak/>
         <w:t xml:space="preserve">All </w:t>
       </w:r>
       <w:r>
@@ -1794,6 +1685,7 @@
     <w:lsdException w:name="HTML Sample" w:semiHidden="1" w:unhideWhenUsed="1"/>
     <w:lsdException w:name="HTML Typewriter" w:semiHidden="1" w:unhideWhenUsed="1"/>
     <w:lsdException w:name="HTML Variable" w:semiHidden="1" w:unhideWhenUsed="1"/>
+    <w:lsdException w:name="Normal Table" w:semiHidden="1" w:unhideWhenUsed="1"/>
     <w:lsdException w:name="annotation subject" w:semiHidden="1" w:unhideWhenUsed="1"/>
     <w:lsdException w:name="No List" w:semiHidden="1" w:unhideWhenUsed="1"/>
     <w:lsdException w:name="Outline List 1" w:semiHidden="1" w:unhideWhenUsed="1"/>
@@ -1836,8 +1728,11 @@
     <w:lsdException w:name="Table Contemporary" w:semiHidden="1" w:unhideWhenUsed="1"/>
     <w:lsdException w:name="Table Elegant" w:semiHidden="1" w:unhideWhenUsed="1"/>
     <w:lsdException w:name="Table Professional" w:semiHidden="1" w:unhideWhenUsed="1"/>
+    <w:lsdException w:name="Table Subtle 1" w:semiHidden="1" w:unhideWhenUsed="1"/>
     <w:lsdException w:name="Table Subtle 2" w:semiHidden="1" w:unhideWhenUsed="1"/>
     <w:lsdException w:name="Table Web 1" w:semiHidden="1" w:unhideWhenUsed="1"/>
+    <w:lsdException w:name="Table Web 2" w:semiHidden="1" w:unhideWhenUsed="1"/>
+    <w:lsdException w:name="Table Web 3" w:semiHidden="1" w:unhideWhenUsed="1"/>
     <w:lsdException w:name="Balloon Text" w:semiHidden="1" w:unhideWhenUsed="1"/>
     <w:lsdException w:name="Table Grid" w:uiPriority="39"/>
     <w:lsdException w:name="Table Theme" w:semiHidden="1" w:unhideWhenUsed="1"/>

</xml_diff>